<commit_message>
I wrote the <O.K> statement when I finished my task
</commit_message>
<xml_diff>
--- a/New Microsoft Word Document.docx
+++ b/New Microsoft Word Document.docx
@@ -1,6 +1,6 @@
 
 <file path=word/document.xml><?xml version="1.0" encoding="utf-8"?>
-<w:document xmlns:wpc="http://schemas.microsoft.com/office/word/2010/wordprocessingCanvas" xmlns:mc="http://schemas.openxmlformats.org/markup-compatibility/2006" xmlns:o="urn:schemas-microsoft-com:office:office" xmlns:r="http://schemas.openxmlformats.org/officeDocument/2006/relationships" xmlns:m="http://schemas.openxmlformats.org/officeDocument/2006/math" xmlns:v="urn:schemas-microsoft-com:vml" xmlns:wp14="http://schemas.microsoft.com/office/word/2010/wordprocessingDrawing" xmlns:wp="http://schemas.openxmlformats.org/drawingml/2006/wordprocessingDrawing" xmlns:w10="urn:schemas-microsoft-com:office:word" xmlns:w="http://schemas.openxmlformats.org/wordprocessingml/2006/main" xmlns:w14="http://schemas.microsoft.com/office/word/2010/wordml" xmlns:wpg="http://schemas.microsoft.com/office/word/2010/wordprocessingGroup" xmlns:wpi="http://schemas.microsoft.com/office/word/2010/wordprocessingInk" xmlns:wne="http://schemas.microsoft.com/office/word/2006/wordml" xmlns:wps="http://schemas.microsoft.com/office/word/2010/wordprocessingShape" mc:Ignorable="w14 wp14">
+<w:document xmlns:ve="http://schemas.openxmlformats.org/markup-compatibility/2006" xmlns:o="urn:schemas-microsoft-com:office:office" xmlns:r="http://schemas.openxmlformats.org/officeDocument/2006/relationships" xmlns:m="http://schemas.openxmlformats.org/officeDocument/2006/math" xmlns:v="urn:schemas-microsoft-com:vml" xmlns:wp="http://schemas.openxmlformats.org/drawingml/2006/wordprocessingDrawing" xmlns:w10="urn:schemas-microsoft-com:office:word" xmlns:w="http://schemas.openxmlformats.org/wordprocessingml/2006/main" xmlns:wne="http://schemas.microsoft.com/office/word/2006/wordml">
   <w:body>
     <w:p/>
     <w:tbl>
@@ -8,7 +8,7 @@
         <w:tblStyle w:val="TableGrid"/>
         <w:tblpPr w:leftFromText="180" w:rightFromText="180" w:vertAnchor="text" w:horzAnchor="margin" w:tblpY="1"/>
         <w:tblW w:w="0" w:type="auto"/>
-        <w:tblLook w:val="04A0" w:firstRow="1" w:lastRow="0" w:firstColumn="1" w:lastColumn="0" w:noHBand="0" w:noVBand="1"/>
+        <w:tblLook w:val="04A0"/>
       </w:tblPr>
       <w:tblGrid>
         <w:gridCol w:w="738"/>
@@ -82,34 +82,14 @@
                 <w:szCs w:val="20"/>
               </w:rPr>
             </w:pPr>
-            <w:proofErr w:type="spellStart"/>
             <w:r>
               <w:rPr>
                 <w:rFonts w:ascii="Arial" w:hAnsi="Arial" w:cs="Arial"/>
                 <w:sz w:val="20"/>
                 <w:szCs w:val="20"/>
               </w:rPr>
-              <w:t>Ehab</w:t>
-            </w:r>
-            <w:proofErr w:type="spellEnd"/>
-            <w:r>
-              <w:rPr>
-                <w:rFonts w:ascii="Arial" w:hAnsi="Arial" w:cs="Arial"/>
-                <w:sz w:val="20"/>
-                <w:szCs w:val="20"/>
-              </w:rPr>
-              <w:t xml:space="preserve"> </w:t>
-            </w:r>
-            <w:proofErr w:type="spellStart"/>
-            <w:r>
-              <w:rPr>
-                <w:rFonts w:ascii="Arial" w:hAnsi="Arial" w:cs="Arial"/>
-                <w:sz w:val="20"/>
-                <w:szCs w:val="20"/>
-              </w:rPr>
-              <w:t>Kadhum</w:t>
-            </w:r>
-            <w:proofErr w:type="spellEnd"/>
+              <w:t>Ehab Kadhum</w:t>
+            </w:r>
           </w:p>
         </w:tc>
         <w:tc>
@@ -126,7 +106,11 @@
           <w:tcPr>
             <w:tcW w:w="2394" w:type="dxa"/>
           </w:tcPr>
-          <w:p/>
+          <w:p>
+            <w:r>
+              <w:t>O.K</w:t>
+            </w:r>
+          </w:p>
         </w:tc>
       </w:tr>
       <w:tr>
@@ -159,18 +143,8 @@
                 <w:sz w:val="20"/>
                 <w:szCs w:val="20"/>
               </w:rPr>
-              <w:t xml:space="preserve">Omar </w:t>
-            </w:r>
-            <w:proofErr w:type="spellStart"/>
-            <w:r>
-              <w:rPr>
-                <w:rFonts w:ascii="Arial" w:hAnsi="Arial" w:cs="Arial"/>
-                <w:sz w:val="20"/>
-                <w:szCs w:val="20"/>
-              </w:rPr>
-              <w:t>Khairy</w:t>
-            </w:r>
-            <w:proofErr w:type="spellEnd"/>
+              <w:t>Omar Khairy</w:t>
+            </w:r>
           </w:p>
         </w:tc>
         <w:tc>
@@ -223,18 +197,8 @@
                 <w:sz w:val="20"/>
                 <w:szCs w:val="20"/>
               </w:rPr>
-              <w:t xml:space="preserve">Mohammed </w:t>
-            </w:r>
-            <w:proofErr w:type="spellStart"/>
-            <w:r>
-              <w:rPr>
-                <w:rFonts w:ascii="Arial" w:hAnsi="Arial" w:cs="Arial"/>
-                <w:sz w:val="20"/>
-                <w:szCs w:val="20"/>
-              </w:rPr>
-              <w:t>Haitham</w:t>
-            </w:r>
-            <w:proofErr w:type="spellEnd"/>
+              <w:t>Mohammed Haitham</w:t>
+            </w:r>
           </w:p>
         </w:tc>
         <w:tc>
@@ -293,18 +257,8 @@
                 <w:sz w:val="20"/>
                 <w:szCs w:val="20"/>
               </w:rPr>
-              <w:t xml:space="preserve">Mohammad Ali </w:t>
-            </w:r>
-            <w:proofErr w:type="spellStart"/>
-            <w:r>
-              <w:rPr>
-                <w:rFonts w:ascii="Arial" w:hAnsi="Arial" w:cs="Arial"/>
-                <w:sz w:val="20"/>
-                <w:szCs w:val="20"/>
-              </w:rPr>
-              <w:t>Alzubaidi</w:t>
-            </w:r>
-            <w:proofErr w:type="spellEnd"/>
+              <w:t>Mohammad Ali Alzubaidi</w:t>
+            </w:r>
           </w:p>
         </w:tc>
         <w:tc>
@@ -356,18 +310,8 @@
                 <w:sz w:val="20"/>
                 <w:szCs w:val="20"/>
               </w:rPr>
-              <w:t xml:space="preserve">Mustafa </w:t>
-            </w:r>
-            <w:proofErr w:type="spellStart"/>
-            <w:r>
-              <w:rPr>
-                <w:rFonts w:ascii="Arial" w:hAnsi="Arial" w:cs="Arial"/>
-                <w:sz w:val="20"/>
-                <w:szCs w:val="20"/>
-              </w:rPr>
-              <w:t>Luay</w:t>
-            </w:r>
-            <w:proofErr w:type="spellEnd"/>
+              <w:t>Mustafa Luay</w:t>
+            </w:r>
           </w:p>
         </w:tc>
         <w:tc>
@@ -420,7 +364,7 @@
       </w:r>
     </w:p>
     <w:sectPr>
-      <w:headerReference w:type="default" r:id="rId7"/>
+      <w:headerReference w:type="default" r:id="rId6"/>
       <w:pgSz w:w="12240" w:h="15840"/>
       <w:pgMar w:top="1440" w:right="1440" w:bottom="1440" w:left="1440" w:header="720" w:footer="720" w:gutter="0"/>
       <w:cols w:space="720"/>
@@ -431,7 +375,7 @@
 </file>
 
 <file path=word/endnotes.xml><?xml version="1.0" encoding="utf-8"?>
-<w:endnotes xmlns:wpc="http://schemas.microsoft.com/office/word/2010/wordprocessingCanvas" xmlns:mc="http://schemas.openxmlformats.org/markup-compatibility/2006" xmlns:o="urn:schemas-microsoft-com:office:office" xmlns:r="http://schemas.openxmlformats.org/officeDocument/2006/relationships" xmlns:m="http://schemas.openxmlformats.org/officeDocument/2006/math" xmlns:v="urn:schemas-microsoft-com:vml" xmlns:wp14="http://schemas.microsoft.com/office/word/2010/wordprocessingDrawing" xmlns:wp="http://schemas.openxmlformats.org/drawingml/2006/wordprocessingDrawing" xmlns:w10="urn:schemas-microsoft-com:office:word" xmlns:w="http://schemas.openxmlformats.org/wordprocessingml/2006/main" xmlns:w14="http://schemas.microsoft.com/office/word/2010/wordml" xmlns:wpg="http://schemas.microsoft.com/office/word/2010/wordprocessingGroup" xmlns:wpi="http://schemas.microsoft.com/office/word/2010/wordprocessingInk" xmlns:wne="http://schemas.microsoft.com/office/word/2006/wordml" xmlns:wps="http://schemas.microsoft.com/office/word/2010/wordprocessingShape" mc:Ignorable="w14 wp14">
+<w:endnotes xmlns:ve="http://schemas.openxmlformats.org/markup-compatibility/2006" xmlns:o="urn:schemas-microsoft-com:office:office" xmlns:r="http://schemas.openxmlformats.org/officeDocument/2006/relationships" xmlns:m="http://schemas.openxmlformats.org/officeDocument/2006/math" xmlns:v="urn:schemas-microsoft-com:vml" xmlns:wp="http://schemas.openxmlformats.org/drawingml/2006/wordprocessingDrawing" xmlns:w10="urn:schemas-microsoft-com:office:word" xmlns:w="http://schemas.openxmlformats.org/wordprocessingml/2006/main" xmlns:wne="http://schemas.microsoft.com/office/word/2006/wordml">
   <w:endnote w:type="separator" w:id="-1">
     <w:p>
       <w:pPr>
@@ -456,7 +400,7 @@
 </file>
 
 <file path=word/footnotes.xml><?xml version="1.0" encoding="utf-8"?>
-<w:footnotes xmlns:wpc="http://schemas.microsoft.com/office/word/2010/wordprocessingCanvas" xmlns:mc="http://schemas.openxmlformats.org/markup-compatibility/2006" xmlns:o="urn:schemas-microsoft-com:office:office" xmlns:r="http://schemas.openxmlformats.org/officeDocument/2006/relationships" xmlns:m="http://schemas.openxmlformats.org/officeDocument/2006/math" xmlns:v="urn:schemas-microsoft-com:vml" xmlns:wp14="http://schemas.microsoft.com/office/word/2010/wordprocessingDrawing" xmlns:wp="http://schemas.openxmlformats.org/drawingml/2006/wordprocessingDrawing" xmlns:w10="urn:schemas-microsoft-com:office:word" xmlns:w="http://schemas.openxmlformats.org/wordprocessingml/2006/main" xmlns:w14="http://schemas.microsoft.com/office/word/2010/wordml" xmlns:wpg="http://schemas.microsoft.com/office/word/2010/wordprocessingGroup" xmlns:wpi="http://schemas.microsoft.com/office/word/2010/wordprocessingInk" xmlns:wne="http://schemas.microsoft.com/office/word/2006/wordml" xmlns:wps="http://schemas.microsoft.com/office/word/2010/wordprocessingShape" mc:Ignorable="w14 wp14">
+<w:footnotes xmlns:ve="http://schemas.openxmlformats.org/markup-compatibility/2006" xmlns:o="urn:schemas-microsoft-com:office:office" xmlns:r="http://schemas.openxmlformats.org/officeDocument/2006/relationships" xmlns:m="http://schemas.openxmlformats.org/officeDocument/2006/math" xmlns:v="urn:schemas-microsoft-com:vml" xmlns:wp="http://schemas.openxmlformats.org/drawingml/2006/wordprocessingDrawing" xmlns:w10="urn:schemas-microsoft-com:office:word" xmlns:w="http://schemas.openxmlformats.org/wordprocessingml/2006/main" xmlns:wne="http://schemas.microsoft.com/office/word/2006/wordml">
   <w:footnote w:type="separator" w:id="-1">
     <w:p>
       <w:pPr>
@@ -481,7 +425,7 @@
 </file>
 
 <file path=word/header1.xml><?xml version="1.0" encoding="utf-8"?>
-<w:hdr xmlns:wpc="http://schemas.microsoft.com/office/word/2010/wordprocessingCanvas" xmlns:mc="http://schemas.openxmlformats.org/markup-compatibility/2006" xmlns:o="urn:schemas-microsoft-com:office:office" xmlns:r="http://schemas.openxmlformats.org/officeDocument/2006/relationships" xmlns:m="http://schemas.openxmlformats.org/officeDocument/2006/math" xmlns:v="urn:schemas-microsoft-com:vml" xmlns:wp14="http://schemas.microsoft.com/office/word/2010/wordprocessingDrawing" xmlns:wp="http://schemas.openxmlformats.org/drawingml/2006/wordprocessingDrawing" xmlns:w10="urn:schemas-microsoft-com:office:word" xmlns:w="http://schemas.openxmlformats.org/wordprocessingml/2006/main" xmlns:w14="http://schemas.microsoft.com/office/word/2010/wordml" xmlns:wpg="http://schemas.microsoft.com/office/word/2010/wordprocessingGroup" xmlns:wpi="http://schemas.microsoft.com/office/word/2010/wordprocessingInk" xmlns:wne="http://schemas.microsoft.com/office/word/2006/wordml" xmlns:wps="http://schemas.microsoft.com/office/word/2010/wordprocessingShape" mc:Ignorable="w14 wp14">
+<w:hdr xmlns:ve="http://schemas.openxmlformats.org/markup-compatibility/2006" xmlns:o="urn:schemas-microsoft-com:office:office" xmlns:r="http://schemas.openxmlformats.org/officeDocument/2006/relationships" xmlns:m="http://schemas.openxmlformats.org/officeDocument/2006/math" xmlns:v="urn:schemas-microsoft-com:vml" xmlns:wp="http://schemas.openxmlformats.org/drawingml/2006/wordprocessingDrawing" xmlns:w10="urn:schemas-microsoft-com:office:word" xmlns:w="http://schemas.openxmlformats.org/wordprocessingml/2006/main" xmlns:wne="http://schemas.microsoft.com/office/word/2006/wordml">
   <w:p>
     <w:pPr>
       <w:pStyle w:val="Header"/>
@@ -496,7 +440,7 @@
 </file>
 
 <file path=word/styles.xml><?xml version="1.0" encoding="utf-8"?>
-<w:styles xmlns:mc="http://schemas.openxmlformats.org/markup-compatibility/2006" xmlns:r="http://schemas.openxmlformats.org/officeDocument/2006/relationships" xmlns:w="http://schemas.openxmlformats.org/wordprocessingml/2006/main" xmlns:w14="http://schemas.microsoft.com/office/word/2010/wordml" mc:Ignorable="w14">
+<w:styles xmlns:r="http://schemas.openxmlformats.org/officeDocument/2006/relationships" xmlns:w="http://schemas.openxmlformats.org/wordprocessingml/2006/main">
   <w:docDefaults>
     <w:rPrDefault>
       <w:rPr>
@@ -654,6 +598,7 @@
   <w:style w:type="paragraph" w:default="1" w:styleId="Normal">
     <w:name w:val="Normal"/>
     <w:qFormat/>
+    <w:rsid w:val="00151654"/>
   </w:style>
   <w:style w:type="character" w:default="1" w:styleId="DefaultParagraphFont">
     <w:name w:val="Default Paragraph Font"/>
@@ -666,6 +611,7 @@
     <w:uiPriority w:val="99"/>
     <w:semiHidden/>
     <w:unhideWhenUsed/>
+    <w:qFormat/>
     <w:tblPr>
       <w:tblInd w:w="0" w:type="dxa"/>
       <w:tblCellMar>

</xml_diff>

<commit_message>
Changin the word 'optics' to 'Home'
</commit_message>
<xml_diff>
--- a/New Microsoft Word Document.docx
+++ b/New Microsoft Word Document.docx
@@ -1,6 +1,6 @@
 
 <file path=word/document.xml><?xml version="1.0" encoding="utf-8"?>
-<w:document xmlns:wpc="http://schemas.microsoft.com/office/word/2010/wordprocessingCanvas" xmlns:cx="http://schemas.microsoft.com/office/drawing/2014/chartex" xmlns:cx1="http://schemas.microsoft.com/office/drawing/2015/9/8/chartex" xmlns:cx2="http://schemas.microsoft.com/office/drawing/2015/10/21/chartex" xmlns:cx3="http://schemas.microsoft.com/office/drawing/2016/5/9/chartex" xmlns:cx4="http://schemas.microsoft.com/office/drawing/2016/5/10/chartex" xmlns:cx5="http://schemas.microsoft.com/office/drawing/2016/5/11/chartex" xmlns:cx6="http://schemas.microsoft.com/office/drawing/2016/5/12/chartex" xmlns:cx7="http://schemas.microsoft.com/office/drawing/2016/5/13/chartex" xmlns:cx8="http://schemas.microsoft.com/office/drawing/2016/5/14/chartex" xmlns:mc="http://schemas.openxmlformats.org/markup-compatibility/2006" xmlns:aink="http://schemas.microsoft.com/office/drawing/2016/ink" xmlns:am3d="http://schemas.microsoft.com/office/drawing/2017/model3d" xmlns:o="urn:schemas-microsoft-com:office:office" xmlns:r="http://schemas.openxmlformats.org/officeDocument/2006/relationships" xmlns:m="http://schemas.openxmlformats.org/officeDocument/2006/math" xmlns:v="urn:schemas-microsoft-com:vml" xmlns:wp14="http://schemas.microsoft.com/office/word/2010/wordprocessingDrawing" xmlns:wp="http://schemas.openxmlformats.org/drawingml/2006/wordprocessingDrawing" xmlns:w10="urn:schemas-microsoft-com:office:word" xmlns:w="http://schemas.openxmlformats.org/wordprocessingml/2006/main" xmlns:w14="http://schemas.microsoft.com/office/word/2010/wordml" xmlns:w15="http://schemas.microsoft.com/office/word/2012/wordml" xmlns:w16cid="http://schemas.microsoft.com/office/word/2016/wordml/cid" xmlns:w16se="http://schemas.microsoft.com/office/word/2015/wordml/symex" xmlns:wpg="http://schemas.microsoft.com/office/word/2010/wordprocessingGroup" xmlns:wpi="http://schemas.microsoft.com/office/word/2010/wordprocessingInk" xmlns:wne="http://schemas.microsoft.com/office/word/2006/wordml" xmlns:wps="http://schemas.microsoft.com/office/word/2010/wordprocessingShape" mc:Ignorable="w14 w15 w16se w16cid wp14">
+<w:document xmlns:wpc="http://schemas.microsoft.com/office/word/2010/wordprocessingCanvas" xmlns:cx="http://schemas.microsoft.com/office/drawing/2014/chartex" xmlns:cx1="http://schemas.microsoft.com/office/drawing/2015/9/8/chartex" xmlns:mc="http://schemas.openxmlformats.org/markup-compatibility/2006" xmlns:o="urn:schemas-microsoft-com:office:office" xmlns:r="http://schemas.openxmlformats.org/officeDocument/2006/relationships" xmlns:m="http://schemas.openxmlformats.org/officeDocument/2006/math" xmlns:v="urn:schemas-microsoft-com:vml" xmlns:wp14="http://schemas.microsoft.com/office/word/2010/wordprocessingDrawing" xmlns:wp="http://schemas.openxmlformats.org/drawingml/2006/wordprocessingDrawing" xmlns:w10="urn:schemas-microsoft-com:office:word" xmlns:w="http://schemas.openxmlformats.org/wordprocessingml/2006/main" xmlns:w14="http://schemas.microsoft.com/office/word/2010/wordml" xmlns:w15="http://schemas.microsoft.com/office/word/2012/wordml" xmlns:w16se="http://schemas.microsoft.com/office/word/2015/wordml/symex" xmlns:wpg="http://schemas.microsoft.com/office/word/2010/wordprocessingGroup" xmlns:wpi="http://schemas.microsoft.com/office/word/2010/wordprocessingInk" xmlns:wne="http://schemas.microsoft.com/office/word/2006/wordml" xmlns:wps="http://schemas.microsoft.com/office/word/2010/wordprocessingShape" mc:Ignorable="w14 w15 w16se wp14">
   <w:body>
     <w:p>
       <w:r>
@@ -91,13 +91,23 @@
                 <w:szCs w:val="20"/>
               </w:rPr>
             </w:pPr>
-            <w:r>
-              <w:rPr>
-                <w:rFonts w:ascii="Arial" w:hAnsi="Arial" w:cs="Arial"/>
-                <w:sz w:val="20"/>
-                <w:szCs w:val="20"/>
-              </w:rPr>
-              <w:t xml:space="preserve">Ehab </w:t>
+            <w:proofErr w:type="spellStart"/>
+            <w:r>
+              <w:rPr>
+                <w:rFonts w:ascii="Arial" w:hAnsi="Arial" w:cs="Arial"/>
+                <w:sz w:val="20"/>
+                <w:szCs w:val="20"/>
+              </w:rPr>
+              <w:t>Ehab</w:t>
+            </w:r>
+            <w:proofErr w:type="spellEnd"/>
+            <w:r>
+              <w:rPr>
+                <w:rFonts w:ascii="Arial" w:hAnsi="Arial" w:cs="Arial"/>
+                <w:sz w:val="20"/>
+                <w:szCs w:val="20"/>
+              </w:rPr>
+              <w:t xml:space="preserve"> </w:t>
             </w:r>
             <w:proofErr w:type="spellStart"/>
             <w:r>
@@ -511,18 +521,8 @@
                 <w:sz w:val="20"/>
                 <w:szCs w:val="20"/>
               </w:rPr>
-              <w:t xml:space="preserve">Mustafa </w:t>
-            </w:r>
-            <w:proofErr w:type="spellStart"/>
-            <w:r>
-              <w:rPr>
-                <w:rFonts w:ascii="Arial" w:hAnsi="Arial" w:cs="Arial"/>
-                <w:sz w:val="20"/>
-                <w:szCs w:val="20"/>
-              </w:rPr>
-              <w:t>Raad</w:t>
-            </w:r>
-            <w:proofErr w:type="spellEnd"/>
+              <w:t>Mustafa Raad</w:t>
+            </w:r>
           </w:p>
         </w:tc>
         <w:tc>
@@ -539,7 +539,13 @@
           <w:tcPr>
             <w:tcW w:w="2394" w:type="dxa"/>
           </w:tcPr>
-          <w:p/>
+          <w:p>
+            <w:r>
+              <w:t>Done</w:t>
+            </w:r>
+            <w:bookmarkStart w:id="0" w:name="_GoBack"/>
+            <w:bookmarkEnd w:id="0"/>
+          </w:p>
         </w:tc>
       </w:tr>
       <w:tr>
@@ -643,19 +649,7 @@
           </w:tcPr>
           <w:p>
             <w:r>
-              <w:t xml:space="preserve">Change the ( </w:t>
-            </w:r>
-            <w:r>
-              <w:t>ABOUT</w:t>
-            </w:r>
-            <w:r>
-              <w:t xml:space="preserve">) Optics to ( </w:t>
-            </w:r>
-            <w:r>
-              <w:t>How we are</w:t>
-            </w:r>
-            <w:r>
-              <w:t>)</w:t>
+              <w:t>Change the ( ABOUT) Optics to ( How we are)</w:t>
             </w:r>
           </w:p>
         </w:tc>
@@ -741,47 +735,23 @@
                 <w:szCs w:val="20"/>
               </w:rPr>
             </w:pPr>
-            <w:proofErr w:type="spellStart"/>
-            <w:r>
-              <w:rPr>
-                <w:rFonts w:ascii="Arial" w:hAnsi="Arial" w:cs="Arial"/>
-                <w:sz w:val="20"/>
-                <w:szCs w:val="20"/>
-              </w:rPr>
-              <w:t>Sajad</w:t>
-            </w:r>
-            <w:proofErr w:type="spellEnd"/>
-            <w:r>
-              <w:rPr>
-                <w:rFonts w:ascii="Arial" w:hAnsi="Arial" w:cs="Arial"/>
-                <w:sz w:val="20"/>
-                <w:szCs w:val="20"/>
-              </w:rPr>
-              <w:t xml:space="preserve"> Abbas</w:t>
-            </w:r>
-          </w:p>
-        </w:tc>
-        <w:tc>
-          <w:tcPr>
-            <w:tcW w:w="2394" w:type="dxa"/>
-          </w:tcPr>
-          <w:p>
-            <w:r>
-              <w:t xml:space="preserve">Change the ( </w:t>
-            </w:r>
-            <w:r>
-              <w:t>Learn More</w:t>
-            </w:r>
-            <w:r>
-              <w:t>) Optics to (</w:t>
-            </w:r>
-            <w:r>
-              <w:t>Know More</w:t>
-            </w:r>
-            <w:bookmarkStart w:id="0" w:name="_GoBack"/>
-            <w:bookmarkEnd w:id="0"/>
-            <w:r>
-              <w:t>)</w:t>
+            <w:r>
+              <w:rPr>
+                <w:rFonts w:ascii="Arial" w:hAnsi="Arial" w:cs="Arial"/>
+                <w:sz w:val="20"/>
+                <w:szCs w:val="20"/>
+              </w:rPr>
+              <w:t>Sajad Abbas</w:t>
+            </w:r>
+          </w:p>
+        </w:tc>
+        <w:tc>
+          <w:tcPr>
+            <w:tcW w:w="2394" w:type="dxa"/>
+          </w:tcPr>
+          <w:p>
+            <w:r>
+              <w:t>Change the ( Learn More) Optics to (Know More)</w:t>
             </w:r>
           </w:p>
         </w:tc>
@@ -839,7 +809,7 @@
 </file>
 
 <file path=word/endnotes.xml><?xml version="1.0" encoding="utf-8"?>
-<w:endnotes xmlns:wpc="http://schemas.microsoft.com/office/word/2010/wordprocessingCanvas" xmlns:cx="http://schemas.microsoft.com/office/drawing/2014/chartex" xmlns:cx1="http://schemas.microsoft.com/office/drawing/2015/9/8/chartex" xmlns:cx2="http://schemas.microsoft.com/office/drawing/2015/10/21/chartex" xmlns:cx3="http://schemas.microsoft.com/office/drawing/2016/5/9/chartex" xmlns:cx4="http://schemas.microsoft.com/office/drawing/2016/5/10/chartex" xmlns:cx5="http://schemas.microsoft.com/office/drawing/2016/5/11/chartex" xmlns:cx6="http://schemas.microsoft.com/office/drawing/2016/5/12/chartex" xmlns:cx7="http://schemas.microsoft.com/office/drawing/2016/5/13/chartex" xmlns:cx8="http://schemas.microsoft.com/office/drawing/2016/5/14/chartex" xmlns:mc="http://schemas.openxmlformats.org/markup-compatibility/2006" xmlns:aink="http://schemas.microsoft.com/office/drawing/2016/ink" xmlns:am3d="http://schemas.microsoft.com/office/drawing/2017/model3d" xmlns:o="urn:schemas-microsoft-com:office:office" xmlns:r="http://schemas.openxmlformats.org/officeDocument/2006/relationships" xmlns:m="http://schemas.openxmlformats.org/officeDocument/2006/math" xmlns:v="urn:schemas-microsoft-com:vml" xmlns:wp14="http://schemas.microsoft.com/office/word/2010/wordprocessingDrawing" xmlns:wp="http://schemas.openxmlformats.org/drawingml/2006/wordprocessingDrawing" xmlns:w10="urn:schemas-microsoft-com:office:word" xmlns:w="http://schemas.openxmlformats.org/wordprocessingml/2006/main" xmlns:w14="http://schemas.microsoft.com/office/word/2010/wordml" xmlns:w15="http://schemas.microsoft.com/office/word/2012/wordml" xmlns:w16cid="http://schemas.microsoft.com/office/word/2016/wordml/cid" xmlns:w16se="http://schemas.microsoft.com/office/word/2015/wordml/symex" xmlns:wpg="http://schemas.microsoft.com/office/word/2010/wordprocessingGroup" xmlns:wpi="http://schemas.microsoft.com/office/word/2010/wordprocessingInk" xmlns:wne="http://schemas.microsoft.com/office/word/2006/wordml" xmlns:wps="http://schemas.microsoft.com/office/word/2010/wordprocessingShape" mc:Ignorable="w14 w15 w16se w16cid wp14">
+<w:endnotes xmlns:wpc="http://schemas.microsoft.com/office/word/2010/wordprocessingCanvas" xmlns:cx="http://schemas.microsoft.com/office/drawing/2014/chartex" xmlns:cx1="http://schemas.microsoft.com/office/drawing/2015/9/8/chartex" xmlns:mc="http://schemas.openxmlformats.org/markup-compatibility/2006" xmlns:o="urn:schemas-microsoft-com:office:office" xmlns:r="http://schemas.openxmlformats.org/officeDocument/2006/relationships" xmlns:m="http://schemas.openxmlformats.org/officeDocument/2006/math" xmlns:v="urn:schemas-microsoft-com:vml" xmlns:wp14="http://schemas.microsoft.com/office/word/2010/wordprocessingDrawing" xmlns:wp="http://schemas.openxmlformats.org/drawingml/2006/wordprocessingDrawing" xmlns:w10="urn:schemas-microsoft-com:office:word" xmlns:w="http://schemas.openxmlformats.org/wordprocessingml/2006/main" xmlns:w14="http://schemas.microsoft.com/office/word/2010/wordml" xmlns:w15="http://schemas.microsoft.com/office/word/2012/wordml" xmlns:w16se="http://schemas.microsoft.com/office/word/2015/wordml/symex" xmlns:wpg="http://schemas.microsoft.com/office/word/2010/wordprocessingGroup" xmlns:wpi="http://schemas.microsoft.com/office/word/2010/wordprocessingInk" xmlns:wne="http://schemas.microsoft.com/office/word/2006/wordml" xmlns:wps="http://schemas.microsoft.com/office/word/2010/wordprocessingShape" mc:Ignorable="w14 w15 w16se wp14">
   <w:endnote w:type="separator" w:id="-1">
     <w:p>
       <w:pPr>
@@ -864,7 +834,7 @@
 </file>
 
 <file path=word/footnotes.xml><?xml version="1.0" encoding="utf-8"?>
-<w:footnotes xmlns:wpc="http://schemas.microsoft.com/office/word/2010/wordprocessingCanvas" xmlns:cx="http://schemas.microsoft.com/office/drawing/2014/chartex" xmlns:cx1="http://schemas.microsoft.com/office/drawing/2015/9/8/chartex" xmlns:cx2="http://schemas.microsoft.com/office/drawing/2015/10/21/chartex" xmlns:cx3="http://schemas.microsoft.com/office/drawing/2016/5/9/chartex" xmlns:cx4="http://schemas.microsoft.com/office/drawing/2016/5/10/chartex" xmlns:cx5="http://schemas.microsoft.com/office/drawing/2016/5/11/chartex" xmlns:cx6="http://schemas.microsoft.com/office/drawing/2016/5/12/chartex" xmlns:cx7="http://schemas.microsoft.com/office/drawing/2016/5/13/chartex" xmlns:cx8="http://schemas.microsoft.com/office/drawing/2016/5/14/chartex" xmlns:mc="http://schemas.openxmlformats.org/markup-compatibility/2006" xmlns:aink="http://schemas.microsoft.com/office/drawing/2016/ink" xmlns:am3d="http://schemas.microsoft.com/office/drawing/2017/model3d" xmlns:o="urn:schemas-microsoft-com:office:office" xmlns:r="http://schemas.openxmlformats.org/officeDocument/2006/relationships" xmlns:m="http://schemas.openxmlformats.org/officeDocument/2006/math" xmlns:v="urn:schemas-microsoft-com:vml" xmlns:wp14="http://schemas.microsoft.com/office/word/2010/wordprocessingDrawing" xmlns:wp="http://schemas.openxmlformats.org/drawingml/2006/wordprocessingDrawing" xmlns:w10="urn:schemas-microsoft-com:office:word" xmlns:w="http://schemas.openxmlformats.org/wordprocessingml/2006/main" xmlns:w14="http://schemas.microsoft.com/office/word/2010/wordml" xmlns:w15="http://schemas.microsoft.com/office/word/2012/wordml" xmlns:w16cid="http://schemas.microsoft.com/office/word/2016/wordml/cid" xmlns:w16se="http://schemas.microsoft.com/office/word/2015/wordml/symex" xmlns:wpg="http://schemas.microsoft.com/office/word/2010/wordprocessingGroup" xmlns:wpi="http://schemas.microsoft.com/office/word/2010/wordprocessingInk" xmlns:wne="http://schemas.microsoft.com/office/word/2006/wordml" xmlns:wps="http://schemas.microsoft.com/office/word/2010/wordprocessingShape" mc:Ignorable="w14 w15 w16se w16cid wp14">
+<w:footnotes xmlns:wpc="http://schemas.microsoft.com/office/word/2010/wordprocessingCanvas" xmlns:cx="http://schemas.microsoft.com/office/drawing/2014/chartex" xmlns:cx1="http://schemas.microsoft.com/office/drawing/2015/9/8/chartex" xmlns:mc="http://schemas.openxmlformats.org/markup-compatibility/2006" xmlns:o="urn:schemas-microsoft-com:office:office" xmlns:r="http://schemas.openxmlformats.org/officeDocument/2006/relationships" xmlns:m="http://schemas.openxmlformats.org/officeDocument/2006/math" xmlns:v="urn:schemas-microsoft-com:vml" xmlns:wp14="http://schemas.microsoft.com/office/word/2010/wordprocessingDrawing" xmlns:wp="http://schemas.openxmlformats.org/drawingml/2006/wordprocessingDrawing" xmlns:w10="urn:schemas-microsoft-com:office:word" xmlns:w="http://schemas.openxmlformats.org/wordprocessingml/2006/main" xmlns:w14="http://schemas.microsoft.com/office/word/2010/wordml" xmlns:w15="http://schemas.microsoft.com/office/word/2012/wordml" xmlns:w16se="http://schemas.microsoft.com/office/word/2015/wordml/symex" xmlns:wpg="http://schemas.microsoft.com/office/word/2010/wordprocessingGroup" xmlns:wpi="http://schemas.microsoft.com/office/word/2010/wordprocessingInk" xmlns:wne="http://schemas.microsoft.com/office/word/2006/wordml" xmlns:wps="http://schemas.microsoft.com/office/word/2010/wordprocessingShape" mc:Ignorable="w14 w15 w16se wp14">
   <w:footnote w:type="separator" w:id="-1">
     <w:p>
       <w:pPr>
@@ -889,7 +859,7 @@
 </file>
 
 <file path=word/header1.xml><?xml version="1.0" encoding="utf-8"?>
-<w:hdr xmlns:wpc="http://schemas.microsoft.com/office/word/2010/wordprocessingCanvas" xmlns:cx="http://schemas.microsoft.com/office/drawing/2014/chartex" xmlns:cx1="http://schemas.microsoft.com/office/drawing/2015/9/8/chartex" xmlns:cx2="http://schemas.microsoft.com/office/drawing/2015/10/21/chartex" xmlns:cx3="http://schemas.microsoft.com/office/drawing/2016/5/9/chartex" xmlns:cx4="http://schemas.microsoft.com/office/drawing/2016/5/10/chartex" xmlns:cx5="http://schemas.microsoft.com/office/drawing/2016/5/11/chartex" xmlns:cx6="http://schemas.microsoft.com/office/drawing/2016/5/12/chartex" xmlns:cx7="http://schemas.microsoft.com/office/drawing/2016/5/13/chartex" xmlns:cx8="http://schemas.microsoft.com/office/drawing/2016/5/14/chartex" xmlns:mc="http://schemas.openxmlformats.org/markup-compatibility/2006" xmlns:aink="http://schemas.microsoft.com/office/drawing/2016/ink" xmlns:am3d="http://schemas.microsoft.com/office/drawing/2017/model3d" xmlns:o="urn:schemas-microsoft-com:office:office" xmlns:r="http://schemas.openxmlformats.org/officeDocument/2006/relationships" xmlns:m="http://schemas.openxmlformats.org/officeDocument/2006/math" xmlns:v="urn:schemas-microsoft-com:vml" xmlns:wp14="http://schemas.microsoft.com/office/word/2010/wordprocessingDrawing" xmlns:wp="http://schemas.openxmlformats.org/drawingml/2006/wordprocessingDrawing" xmlns:w10="urn:schemas-microsoft-com:office:word" xmlns:w="http://schemas.openxmlformats.org/wordprocessingml/2006/main" xmlns:w14="http://schemas.microsoft.com/office/word/2010/wordml" xmlns:w15="http://schemas.microsoft.com/office/word/2012/wordml" xmlns:w16cid="http://schemas.microsoft.com/office/word/2016/wordml/cid" xmlns:w16se="http://schemas.microsoft.com/office/word/2015/wordml/symex" xmlns:wpg="http://schemas.microsoft.com/office/word/2010/wordprocessingGroup" xmlns:wpi="http://schemas.microsoft.com/office/word/2010/wordprocessingInk" xmlns:wne="http://schemas.microsoft.com/office/word/2006/wordml" xmlns:wps="http://schemas.microsoft.com/office/word/2010/wordprocessingShape" mc:Ignorable="w14 w15 w16se w16cid wp14">
+<w:hdr xmlns:wpc="http://schemas.microsoft.com/office/word/2010/wordprocessingCanvas" xmlns:cx="http://schemas.microsoft.com/office/drawing/2014/chartex" xmlns:cx1="http://schemas.microsoft.com/office/drawing/2015/9/8/chartex" xmlns:mc="http://schemas.openxmlformats.org/markup-compatibility/2006" xmlns:o="urn:schemas-microsoft-com:office:office" xmlns:r="http://schemas.openxmlformats.org/officeDocument/2006/relationships" xmlns:m="http://schemas.openxmlformats.org/officeDocument/2006/math" xmlns:v="urn:schemas-microsoft-com:vml" xmlns:wp14="http://schemas.microsoft.com/office/word/2010/wordprocessingDrawing" xmlns:wp="http://schemas.openxmlformats.org/drawingml/2006/wordprocessingDrawing" xmlns:w10="urn:schemas-microsoft-com:office:word" xmlns:w="http://schemas.openxmlformats.org/wordprocessingml/2006/main" xmlns:w14="http://schemas.microsoft.com/office/word/2010/wordml" xmlns:w15="http://schemas.microsoft.com/office/word/2012/wordml" xmlns:w16se="http://schemas.microsoft.com/office/word/2015/wordml/symex" xmlns:wpg="http://schemas.microsoft.com/office/word/2010/wordprocessingGroup" xmlns:wpi="http://schemas.microsoft.com/office/word/2010/wordprocessingInk" xmlns:wne="http://schemas.microsoft.com/office/word/2006/wordml" xmlns:wps="http://schemas.microsoft.com/office/word/2010/wordprocessingShape" mc:Ignorable="w14 w15 w16se wp14">
   <w:p>
     <w:pPr>
       <w:pStyle w:val="Header"/>
@@ -904,7 +874,7 @@
 </file>
 
 <file path=word/styles.xml><?xml version="1.0" encoding="utf-8"?>
-<w:styles xmlns:mc="http://schemas.openxmlformats.org/markup-compatibility/2006" xmlns:r="http://schemas.openxmlformats.org/officeDocument/2006/relationships" xmlns:w="http://schemas.openxmlformats.org/wordprocessingml/2006/main" xmlns:w14="http://schemas.microsoft.com/office/word/2010/wordml" xmlns:w15="http://schemas.microsoft.com/office/word/2012/wordml" xmlns:w16cid="http://schemas.microsoft.com/office/word/2016/wordml/cid" xmlns:w16se="http://schemas.microsoft.com/office/word/2015/wordml/symex" mc:Ignorable="w14 w15 w16se w16cid">
+<w:styles xmlns:mc="http://schemas.openxmlformats.org/markup-compatibility/2006" xmlns:r="http://schemas.openxmlformats.org/officeDocument/2006/relationships" xmlns:w="http://schemas.openxmlformats.org/wordprocessingml/2006/main" xmlns:w14="http://schemas.microsoft.com/office/word/2010/wordml" xmlns:w15="http://schemas.microsoft.com/office/word/2012/wordml" xmlns:w16se="http://schemas.microsoft.com/office/word/2015/wordml/symex" mc:Ignorable="w14 w15 w16se">
   <w:docDefaults>
     <w:rPrDefault>
       <w:rPr>
@@ -920,7 +890,7 @@
       </w:pPr>
     </w:pPrDefault>
   </w:docDefaults>
-  <w:latentStyles w:defLockedState="0" w:defUIPriority="99" w:defSemiHidden="0" w:defUnhideWhenUsed="0" w:defQFormat="0" w:count="375">
+  <w:latentStyles w:defLockedState="0" w:defUIPriority="99" w:defSemiHidden="0" w:defUnhideWhenUsed="0" w:defQFormat="0" w:count="371">
     <w:lsdException w:name="Normal" w:uiPriority="0" w:qFormat="1"/>
     <w:lsdException w:name="heading 1" w:uiPriority="9" w:qFormat="1"/>
     <w:lsdException w:name="heading 2" w:semiHidden="1" w:uiPriority="9" w:unhideWhenUsed="1" w:qFormat="1"/>
@@ -1075,7 +1045,7 @@
     <w:lsdException w:name="Table Web 2" w:semiHidden="1" w:unhideWhenUsed="1"/>
     <w:lsdException w:name="Table Web 3" w:semiHidden="1" w:unhideWhenUsed="1"/>
     <w:lsdException w:name="Balloon Text" w:semiHidden="1" w:unhideWhenUsed="1"/>
-    <w:lsdException w:name="Table Grid" w:semiHidden="1" w:uiPriority="59" w:unhideWhenUsed="1"/>
+    <w:lsdException w:name="Table Grid" w:uiPriority="59"/>
     <w:lsdException w:name="Table Theme" w:semiHidden="1" w:unhideWhenUsed="1"/>
     <w:lsdException w:name="Placeholder Text" w:semiHidden="1"/>
     <w:lsdException w:name="No Spacing" w:uiPriority="1" w:qFormat="1"/>
@@ -1292,10 +1262,6 @@
     <w:lsdException w:name="List Table 5 Dark Accent 6" w:uiPriority="50"/>
     <w:lsdException w:name="List Table 6 Colorful Accent 6" w:uiPriority="51"/>
     <w:lsdException w:name="List Table 7 Colorful Accent 6" w:uiPriority="52"/>
-    <w:lsdException w:name="Mention" w:semiHidden="1" w:unhideWhenUsed="1"/>
-    <w:lsdException w:name="Smart Hyperlink" w:semiHidden="1" w:unhideWhenUsed="1"/>
-    <w:lsdException w:name="Hashtag" w:semiHidden="1" w:unhideWhenUsed="1"/>
-    <w:lsdException w:name="Unresolved Mention" w:semiHidden="1" w:unhideWhenUsed="1"/>
   </w:latentStyles>
   <w:style w:type="paragraph" w:default="1" w:styleId="Normal">
     <w:name w:val="Normal"/>

</xml_diff>

<commit_message>
add my image in [index file] section team and update  [New Microsoft Word Document.docx]
</commit_message>
<xml_diff>
--- a/New Microsoft Word Document.docx
+++ b/New Microsoft Word Document.docx
@@ -1,20 +1,15 @@
 
 <file path=word/document.xml><?xml version="1.0" encoding="utf-8"?>
-<w:document xmlns:wpc="http://schemas.microsoft.com/office/word/2010/wordprocessingCanvas" xmlns:cx="http://schemas.microsoft.com/office/drawing/2014/chartex" xmlns:cx1="http://schemas.microsoft.com/office/drawing/2015/9/8/chartex" xmlns:mc="http://schemas.openxmlformats.org/markup-compatibility/2006" xmlns:o="urn:schemas-microsoft-com:office:office" xmlns:r="http://schemas.openxmlformats.org/officeDocument/2006/relationships" xmlns:m="http://schemas.openxmlformats.org/officeDocument/2006/math" xmlns:v="urn:schemas-microsoft-com:vml" xmlns:wp14="http://schemas.microsoft.com/office/word/2010/wordprocessingDrawing" xmlns:wp="http://schemas.openxmlformats.org/drawingml/2006/wordprocessingDrawing" xmlns:w10="urn:schemas-microsoft-com:office:word" xmlns:w="http://schemas.openxmlformats.org/wordprocessingml/2006/main" xmlns:w14="http://schemas.microsoft.com/office/word/2010/wordml" xmlns:w15="http://schemas.microsoft.com/office/word/2012/wordml" xmlns:w16se="http://schemas.microsoft.com/office/word/2015/wordml/symex" xmlns:wpg="http://schemas.microsoft.com/office/word/2010/wordprocessingGroup" xmlns:wpi="http://schemas.microsoft.com/office/word/2010/wordprocessingInk" xmlns:wne="http://schemas.microsoft.com/office/word/2006/wordml" xmlns:wps="http://schemas.microsoft.com/office/word/2010/wordprocessingShape" mc:Ignorable="w14 w15 w16se wp14">
+<w:document xmlns:wpc="http://schemas.microsoft.com/office/word/2010/wordprocessingCanvas" xmlns:mc="http://schemas.openxmlformats.org/markup-compatibility/2006" xmlns:o="urn:schemas-microsoft-com:office:office" xmlns:r="http://schemas.openxmlformats.org/officeDocument/2006/relationships" xmlns:m="http://schemas.openxmlformats.org/officeDocument/2006/math" xmlns:v="urn:schemas-microsoft-com:vml" xmlns:wp14="http://schemas.microsoft.com/office/word/2010/wordprocessingDrawing" xmlns:wp="http://schemas.openxmlformats.org/drawingml/2006/wordprocessingDrawing" xmlns:w10="urn:schemas-microsoft-com:office:word" xmlns:w="http://schemas.openxmlformats.org/wordprocessingml/2006/main" xmlns:w14="http://schemas.microsoft.com/office/word/2010/wordml" xmlns:w15="http://schemas.microsoft.com/office/word/2012/wordml" xmlns:wpg="http://schemas.microsoft.com/office/word/2010/wordprocessingGroup" xmlns:wpi="http://schemas.microsoft.com/office/word/2010/wordprocessingInk" xmlns:wne="http://schemas.microsoft.com/office/word/2006/wordml" xmlns:wps="http://schemas.microsoft.com/office/word/2010/wordprocessingShape" mc:Ignorable="w14 w15 wp14">
   <w:body>
     <w:p>
       <w:r>
-        <w:t>Mohammed Al-</w:t>
+        <w:t>Mohammed Al-ani</w:t>
       </w:r>
-      <w:proofErr w:type="spellStart"/>
-      <w:r>
-        <w:t>ani</w:t>
-      </w:r>
-      <w:proofErr w:type="spellEnd"/>
     </w:p>
     <w:tbl>
       <w:tblPr>
-        <w:tblStyle w:val="TableGrid"/>
+        <w:tblStyle w:val="a3"/>
         <w:tblpPr w:leftFromText="180" w:rightFromText="180" w:vertAnchor="text" w:horzAnchor="margin" w:tblpY="1"/>
         <w:tblW w:w="0" w:type="auto"/>
         <w:tblLook w:val="04A0" w:firstRow="1" w:lastRow="0" w:firstColumn="1" w:lastColumn="0" w:noHBand="0" w:noVBand="1"/>
@@ -91,34 +86,14 @@
                 <w:szCs w:val="20"/>
               </w:rPr>
             </w:pPr>
-            <w:proofErr w:type="spellStart"/>
-            <w:r>
-              <w:rPr>
-                <w:rFonts w:ascii="Arial" w:hAnsi="Arial" w:cs="Arial"/>
-                <w:sz w:val="20"/>
-                <w:szCs w:val="20"/>
-              </w:rPr>
-              <w:t>Ehab</w:t>
-            </w:r>
-            <w:proofErr w:type="spellEnd"/>
-            <w:r>
-              <w:rPr>
-                <w:rFonts w:ascii="Arial" w:hAnsi="Arial" w:cs="Arial"/>
-                <w:sz w:val="20"/>
-                <w:szCs w:val="20"/>
-              </w:rPr>
-              <w:t xml:space="preserve"> </w:t>
-            </w:r>
-            <w:proofErr w:type="spellStart"/>
-            <w:r>
-              <w:rPr>
-                <w:rFonts w:ascii="Arial" w:hAnsi="Arial" w:cs="Arial"/>
-                <w:sz w:val="20"/>
-                <w:szCs w:val="20"/>
-              </w:rPr>
-              <w:t>Kadhum</w:t>
-            </w:r>
-            <w:proofErr w:type="spellEnd"/>
+            <w:r>
+              <w:rPr>
+                <w:rFonts w:ascii="Arial" w:hAnsi="Arial" w:cs="Arial"/>
+                <w:sz w:val="20"/>
+                <w:szCs w:val="20"/>
+              </w:rPr>
+              <w:t>Ehab Kadhum</w:t>
+            </w:r>
           </w:p>
         </w:tc>
         <w:tc>
@@ -172,18 +147,8 @@
                 <w:sz w:val="20"/>
                 <w:szCs w:val="20"/>
               </w:rPr>
-              <w:t xml:space="preserve">Omar </w:t>
-            </w:r>
-            <w:proofErr w:type="spellStart"/>
-            <w:r>
-              <w:rPr>
-                <w:rFonts w:ascii="Arial" w:hAnsi="Arial" w:cs="Arial"/>
-                <w:sz w:val="20"/>
-                <w:szCs w:val="20"/>
-              </w:rPr>
-              <w:t>Khairy</w:t>
-            </w:r>
-            <w:proofErr w:type="spellEnd"/>
+              <w:t>Omar Khairy</w:t>
+            </w:r>
           </w:p>
         </w:tc>
         <w:tc>
@@ -296,18 +261,8 @@
                 <w:sz w:val="20"/>
                 <w:szCs w:val="20"/>
               </w:rPr>
-              <w:t xml:space="preserve">Mohammad Ali </w:t>
-            </w:r>
-            <w:proofErr w:type="spellStart"/>
-            <w:r>
-              <w:rPr>
-                <w:rFonts w:ascii="Arial" w:hAnsi="Arial" w:cs="Arial"/>
-                <w:sz w:val="20"/>
-                <w:szCs w:val="20"/>
-              </w:rPr>
-              <w:t>Alzubaidi</w:t>
-            </w:r>
-            <w:proofErr w:type="spellEnd"/>
+              <w:t>Mohammad Ali Alzubaidi</w:t>
+            </w:r>
           </w:p>
         </w:tc>
         <w:tc>
@@ -357,18 +312,8 @@
                 <w:sz w:val="20"/>
                 <w:szCs w:val="20"/>
               </w:rPr>
-              <w:t xml:space="preserve">Mustafa </w:t>
-            </w:r>
-            <w:proofErr w:type="spellStart"/>
-            <w:r>
-              <w:rPr>
-                <w:rFonts w:ascii="Arial" w:hAnsi="Arial" w:cs="Arial"/>
-                <w:sz w:val="20"/>
-                <w:szCs w:val="20"/>
-              </w:rPr>
-              <w:t>Luay</w:t>
-            </w:r>
-            <w:proofErr w:type="spellEnd"/>
+              <w:t>Mustafa Luay</w:t>
+            </w:r>
           </w:p>
         </w:tc>
         <w:tc>
@@ -385,7 +330,13 @@
           <w:tcPr>
             <w:tcW w:w="2394" w:type="dxa"/>
           </w:tcPr>
-          <w:p/>
+          <w:p>
+            <w:r>
+              <w:t>O.k</w:t>
+            </w:r>
+            <w:bookmarkStart w:id="0" w:name="_GoBack"/>
+            <w:bookmarkEnd w:id="0"/>
+          </w:p>
         </w:tc>
       </w:tr>
     </w:tbl>
@@ -428,17 +379,12 @@
     </w:p>
     <w:p>
       <w:r>
-        <w:t xml:space="preserve">Ahmad </w:t>
+        <w:t>Ahmad Nouman</w:t>
       </w:r>
-      <w:proofErr w:type="spellStart"/>
-      <w:r>
-        <w:t>Nouman</w:t>
-      </w:r>
-      <w:proofErr w:type="spellEnd"/>
     </w:p>
     <w:tbl>
       <w:tblPr>
-        <w:tblStyle w:val="TableGrid"/>
+        <w:tblStyle w:val="a3"/>
         <w:tblpPr w:leftFromText="180" w:rightFromText="180" w:vertAnchor="text" w:horzAnchor="margin" w:tblpY="1"/>
         <w:tblW w:w="0" w:type="auto"/>
         <w:tblLook w:val="04A0" w:firstRow="1" w:lastRow="0" w:firstColumn="1" w:lastColumn="0" w:noHBand="0" w:noVBand="1"/>
@@ -543,8 +489,6 @@
             <w:r>
               <w:t>Done</w:t>
             </w:r>
-            <w:bookmarkStart w:id="0" w:name="_GoBack"/>
-            <w:bookmarkEnd w:id="0"/>
           </w:p>
         </w:tc>
       </w:tr>
@@ -629,18 +573,8 @@
                 <w:sz w:val="20"/>
                 <w:szCs w:val="20"/>
               </w:rPr>
-              <w:t xml:space="preserve">Mustafa </w:t>
-            </w:r>
-            <w:proofErr w:type="spellStart"/>
-            <w:r>
-              <w:rPr>
-                <w:rFonts w:ascii="Arial" w:hAnsi="Arial" w:cs="Arial"/>
-                <w:sz w:val="20"/>
-                <w:szCs w:val="20"/>
-              </w:rPr>
-              <w:t>Fadhel</w:t>
-            </w:r>
-            <w:proofErr w:type="spellEnd"/>
+              <w:t>Mustafa Fadhel</w:t>
+            </w:r>
           </w:p>
         </w:tc>
         <w:tc>
@@ -809,7 +743,7 @@
 </file>
 
 <file path=word/endnotes.xml><?xml version="1.0" encoding="utf-8"?>
-<w:endnotes xmlns:wpc="http://schemas.microsoft.com/office/word/2010/wordprocessingCanvas" xmlns:cx="http://schemas.microsoft.com/office/drawing/2014/chartex" xmlns:cx1="http://schemas.microsoft.com/office/drawing/2015/9/8/chartex" xmlns:mc="http://schemas.openxmlformats.org/markup-compatibility/2006" xmlns:o="urn:schemas-microsoft-com:office:office" xmlns:r="http://schemas.openxmlformats.org/officeDocument/2006/relationships" xmlns:m="http://schemas.openxmlformats.org/officeDocument/2006/math" xmlns:v="urn:schemas-microsoft-com:vml" xmlns:wp14="http://schemas.microsoft.com/office/word/2010/wordprocessingDrawing" xmlns:wp="http://schemas.openxmlformats.org/drawingml/2006/wordprocessingDrawing" xmlns:w10="urn:schemas-microsoft-com:office:word" xmlns:w="http://schemas.openxmlformats.org/wordprocessingml/2006/main" xmlns:w14="http://schemas.microsoft.com/office/word/2010/wordml" xmlns:w15="http://schemas.microsoft.com/office/word/2012/wordml" xmlns:w16se="http://schemas.microsoft.com/office/word/2015/wordml/symex" xmlns:wpg="http://schemas.microsoft.com/office/word/2010/wordprocessingGroup" xmlns:wpi="http://schemas.microsoft.com/office/word/2010/wordprocessingInk" xmlns:wne="http://schemas.microsoft.com/office/word/2006/wordml" xmlns:wps="http://schemas.microsoft.com/office/word/2010/wordprocessingShape" mc:Ignorable="w14 w15 w16se wp14">
+<w:endnotes xmlns:wpc="http://schemas.microsoft.com/office/word/2010/wordprocessingCanvas" xmlns:mc="http://schemas.openxmlformats.org/markup-compatibility/2006" xmlns:o="urn:schemas-microsoft-com:office:office" xmlns:r="http://schemas.openxmlformats.org/officeDocument/2006/relationships" xmlns:m="http://schemas.openxmlformats.org/officeDocument/2006/math" xmlns:v="urn:schemas-microsoft-com:vml" xmlns:wp14="http://schemas.microsoft.com/office/word/2010/wordprocessingDrawing" xmlns:wp="http://schemas.openxmlformats.org/drawingml/2006/wordprocessingDrawing" xmlns:w10="urn:schemas-microsoft-com:office:word" xmlns:w="http://schemas.openxmlformats.org/wordprocessingml/2006/main" xmlns:w14="http://schemas.microsoft.com/office/word/2010/wordml" xmlns:w15="http://schemas.microsoft.com/office/word/2012/wordml" xmlns:wpg="http://schemas.microsoft.com/office/word/2010/wordprocessingGroup" xmlns:wpi="http://schemas.microsoft.com/office/word/2010/wordprocessingInk" xmlns:wne="http://schemas.microsoft.com/office/word/2006/wordml" xmlns:wps="http://schemas.microsoft.com/office/word/2010/wordprocessingShape" mc:Ignorable="w14 w15 wp14">
   <w:endnote w:type="separator" w:id="-1">
     <w:p>
       <w:pPr>
@@ -834,7 +768,7 @@
 </file>
 
 <file path=word/footnotes.xml><?xml version="1.0" encoding="utf-8"?>
-<w:footnotes xmlns:wpc="http://schemas.microsoft.com/office/word/2010/wordprocessingCanvas" xmlns:cx="http://schemas.microsoft.com/office/drawing/2014/chartex" xmlns:cx1="http://schemas.microsoft.com/office/drawing/2015/9/8/chartex" xmlns:mc="http://schemas.openxmlformats.org/markup-compatibility/2006" xmlns:o="urn:schemas-microsoft-com:office:office" xmlns:r="http://schemas.openxmlformats.org/officeDocument/2006/relationships" xmlns:m="http://schemas.openxmlformats.org/officeDocument/2006/math" xmlns:v="urn:schemas-microsoft-com:vml" xmlns:wp14="http://schemas.microsoft.com/office/word/2010/wordprocessingDrawing" xmlns:wp="http://schemas.openxmlformats.org/drawingml/2006/wordprocessingDrawing" xmlns:w10="urn:schemas-microsoft-com:office:word" xmlns:w="http://schemas.openxmlformats.org/wordprocessingml/2006/main" xmlns:w14="http://schemas.microsoft.com/office/word/2010/wordml" xmlns:w15="http://schemas.microsoft.com/office/word/2012/wordml" xmlns:w16se="http://schemas.microsoft.com/office/word/2015/wordml/symex" xmlns:wpg="http://schemas.microsoft.com/office/word/2010/wordprocessingGroup" xmlns:wpi="http://schemas.microsoft.com/office/word/2010/wordprocessingInk" xmlns:wne="http://schemas.microsoft.com/office/word/2006/wordml" xmlns:wps="http://schemas.microsoft.com/office/word/2010/wordprocessingShape" mc:Ignorable="w14 w15 w16se wp14">
+<w:footnotes xmlns:wpc="http://schemas.microsoft.com/office/word/2010/wordprocessingCanvas" xmlns:mc="http://schemas.openxmlformats.org/markup-compatibility/2006" xmlns:o="urn:schemas-microsoft-com:office:office" xmlns:r="http://schemas.openxmlformats.org/officeDocument/2006/relationships" xmlns:m="http://schemas.openxmlformats.org/officeDocument/2006/math" xmlns:v="urn:schemas-microsoft-com:vml" xmlns:wp14="http://schemas.microsoft.com/office/word/2010/wordprocessingDrawing" xmlns:wp="http://schemas.openxmlformats.org/drawingml/2006/wordprocessingDrawing" xmlns:w10="urn:schemas-microsoft-com:office:word" xmlns:w="http://schemas.openxmlformats.org/wordprocessingml/2006/main" xmlns:w14="http://schemas.microsoft.com/office/word/2010/wordml" xmlns:w15="http://schemas.microsoft.com/office/word/2012/wordml" xmlns:wpg="http://schemas.microsoft.com/office/word/2010/wordprocessingGroup" xmlns:wpi="http://schemas.microsoft.com/office/word/2010/wordprocessingInk" xmlns:wne="http://schemas.microsoft.com/office/word/2006/wordml" xmlns:wps="http://schemas.microsoft.com/office/word/2010/wordprocessingShape" mc:Ignorable="w14 w15 wp14">
   <w:footnote w:type="separator" w:id="-1">
     <w:p>
       <w:pPr>
@@ -859,22 +793,22 @@
 </file>
 
 <file path=word/header1.xml><?xml version="1.0" encoding="utf-8"?>
-<w:hdr xmlns:wpc="http://schemas.microsoft.com/office/word/2010/wordprocessingCanvas" xmlns:cx="http://schemas.microsoft.com/office/drawing/2014/chartex" xmlns:cx1="http://schemas.microsoft.com/office/drawing/2015/9/8/chartex" xmlns:mc="http://schemas.openxmlformats.org/markup-compatibility/2006" xmlns:o="urn:schemas-microsoft-com:office:office" xmlns:r="http://schemas.openxmlformats.org/officeDocument/2006/relationships" xmlns:m="http://schemas.openxmlformats.org/officeDocument/2006/math" xmlns:v="urn:schemas-microsoft-com:vml" xmlns:wp14="http://schemas.microsoft.com/office/word/2010/wordprocessingDrawing" xmlns:wp="http://schemas.openxmlformats.org/drawingml/2006/wordprocessingDrawing" xmlns:w10="urn:schemas-microsoft-com:office:word" xmlns:w="http://schemas.openxmlformats.org/wordprocessingml/2006/main" xmlns:w14="http://schemas.microsoft.com/office/word/2010/wordml" xmlns:w15="http://schemas.microsoft.com/office/word/2012/wordml" xmlns:w16se="http://schemas.microsoft.com/office/word/2015/wordml/symex" xmlns:wpg="http://schemas.microsoft.com/office/word/2010/wordprocessingGroup" xmlns:wpi="http://schemas.microsoft.com/office/word/2010/wordprocessingInk" xmlns:wne="http://schemas.microsoft.com/office/word/2006/wordml" xmlns:wps="http://schemas.microsoft.com/office/word/2010/wordprocessingShape" mc:Ignorable="w14 w15 w16se wp14">
+<w:hdr xmlns:wpc="http://schemas.microsoft.com/office/word/2010/wordprocessingCanvas" xmlns:mc="http://schemas.openxmlformats.org/markup-compatibility/2006" xmlns:o="urn:schemas-microsoft-com:office:office" xmlns:r="http://schemas.openxmlformats.org/officeDocument/2006/relationships" xmlns:m="http://schemas.openxmlformats.org/officeDocument/2006/math" xmlns:v="urn:schemas-microsoft-com:vml" xmlns:wp14="http://schemas.microsoft.com/office/word/2010/wordprocessingDrawing" xmlns:wp="http://schemas.openxmlformats.org/drawingml/2006/wordprocessingDrawing" xmlns:w10="urn:schemas-microsoft-com:office:word" xmlns:w="http://schemas.openxmlformats.org/wordprocessingml/2006/main" xmlns:w14="http://schemas.microsoft.com/office/word/2010/wordml" xmlns:w15="http://schemas.microsoft.com/office/word/2012/wordml" xmlns:wpg="http://schemas.microsoft.com/office/word/2010/wordprocessingGroup" xmlns:wpi="http://schemas.microsoft.com/office/word/2010/wordprocessingInk" xmlns:wne="http://schemas.microsoft.com/office/word/2006/wordml" xmlns:wps="http://schemas.microsoft.com/office/word/2010/wordprocessingShape" mc:Ignorable="w14 w15 wp14">
   <w:p>
     <w:pPr>
-      <w:pStyle w:val="Header"/>
+      <w:pStyle w:val="a4"/>
     </w:pPr>
   </w:p>
   <w:p>
     <w:pPr>
-      <w:pStyle w:val="Header"/>
+      <w:pStyle w:val="a4"/>
     </w:pPr>
   </w:p>
 </w:hdr>
 </file>
 
 <file path=word/styles.xml><?xml version="1.0" encoding="utf-8"?>
-<w:styles xmlns:mc="http://schemas.openxmlformats.org/markup-compatibility/2006" xmlns:r="http://schemas.openxmlformats.org/officeDocument/2006/relationships" xmlns:w="http://schemas.openxmlformats.org/wordprocessingml/2006/main" xmlns:w14="http://schemas.microsoft.com/office/word/2010/wordml" xmlns:w15="http://schemas.microsoft.com/office/word/2012/wordml" xmlns:w16se="http://schemas.microsoft.com/office/word/2015/wordml/symex" mc:Ignorable="w14 w15 w16se">
+<w:styles xmlns:mc="http://schemas.openxmlformats.org/markup-compatibility/2006" xmlns:r="http://schemas.openxmlformats.org/officeDocument/2006/relationships" xmlns:w="http://schemas.openxmlformats.org/wordprocessingml/2006/main" xmlns:w14="http://schemas.microsoft.com/office/word/2010/wordml" xmlns:w15="http://schemas.microsoft.com/office/word/2012/wordml" mc:Ignorable="w14 w15">
   <w:docDefaults>
     <w:rPrDefault>
       <w:rPr>
@@ -1263,18 +1197,18 @@
     <w:lsdException w:name="List Table 6 Colorful Accent 6" w:uiPriority="51"/>
     <w:lsdException w:name="List Table 7 Colorful Accent 6" w:uiPriority="52"/>
   </w:latentStyles>
-  <w:style w:type="paragraph" w:default="1" w:styleId="Normal">
+  <w:style w:type="paragraph" w:default="1" w:styleId="a">
     <w:name w:val="Normal"/>
     <w:qFormat/>
     <w:rsid w:val="00151654"/>
   </w:style>
-  <w:style w:type="character" w:default="1" w:styleId="DefaultParagraphFont">
+  <w:style w:type="character" w:default="1" w:styleId="a0">
     <w:name w:val="Default Paragraph Font"/>
     <w:uiPriority w:val="1"/>
     <w:semiHidden/>
     <w:unhideWhenUsed/>
   </w:style>
-  <w:style w:type="table" w:default="1" w:styleId="TableNormal">
+  <w:style w:type="table" w:default="1" w:styleId="a1">
     <w:name w:val="Normal Table"/>
     <w:uiPriority w:val="99"/>
     <w:semiHidden/>
@@ -1289,21 +1223,22 @@
       </w:tblCellMar>
     </w:tblPr>
   </w:style>
-  <w:style w:type="numbering" w:default="1" w:styleId="NoList">
+  <w:style w:type="numbering" w:default="1" w:styleId="a2">
     <w:name w:val="No List"/>
     <w:uiPriority w:val="99"/>
     <w:semiHidden/>
     <w:unhideWhenUsed/>
   </w:style>
-  <w:style w:type="table" w:styleId="TableGrid">
+  <w:style w:type="table" w:styleId="a3">
     <w:name w:val="Table Grid"/>
-    <w:basedOn w:val="TableNormal"/>
+    <w:basedOn w:val="a1"/>
     <w:uiPriority w:val="59"/>
     <w:rsid w:val="00787A6B"/>
     <w:pPr>
       <w:spacing w:after="0" w:line="240" w:lineRule="auto"/>
     </w:pPr>
     <w:tblPr>
+      <w:tblInd w:w="0" w:type="dxa"/>
       <w:tblBorders>
         <w:top w:val="single" w:sz="4" w:space="0" w:color="auto"/>
         <w:left w:val="single" w:sz="4" w:space="0" w:color="auto"/>
@@ -1312,12 +1247,18 @@
         <w:insideH w:val="single" w:sz="4" w:space="0" w:color="auto"/>
         <w:insideV w:val="single" w:sz="4" w:space="0" w:color="auto"/>
       </w:tblBorders>
+      <w:tblCellMar>
+        <w:top w:w="0" w:type="dxa"/>
+        <w:left w:w="108" w:type="dxa"/>
+        <w:bottom w:w="0" w:type="dxa"/>
+        <w:right w:w="108" w:type="dxa"/>
+      </w:tblCellMar>
     </w:tblPr>
   </w:style>
-  <w:style w:type="paragraph" w:styleId="Header">
+  <w:style w:type="paragraph" w:styleId="a4">
     <w:name w:val="header"/>
-    <w:basedOn w:val="Normal"/>
-    <w:link w:val="HeaderChar"/>
+    <w:basedOn w:val="a"/>
+    <w:link w:val="Char"/>
     <w:uiPriority w:val="99"/>
     <w:unhideWhenUsed/>
     <w:rsid w:val="00787A6B"/>
@@ -1329,17 +1270,17 @@
       <w:spacing w:after="0" w:line="240" w:lineRule="auto"/>
     </w:pPr>
   </w:style>
-  <w:style w:type="character" w:customStyle="1" w:styleId="HeaderChar">
-    <w:name w:val="Header Char"/>
-    <w:basedOn w:val="DefaultParagraphFont"/>
-    <w:link w:val="Header"/>
+  <w:style w:type="character" w:customStyle="1" w:styleId="Char">
+    <w:name w:val="رأس الصفحة Char"/>
+    <w:basedOn w:val="a0"/>
+    <w:link w:val="a4"/>
     <w:uiPriority w:val="99"/>
     <w:rsid w:val="00787A6B"/>
   </w:style>
-  <w:style w:type="paragraph" w:styleId="Footer">
+  <w:style w:type="paragraph" w:styleId="a5">
     <w:name w:val="footer"/>
-    <w:basedOn w:val="Normal"/>
-    <w:link w:val="FooterChar"/>
+    <w:basedOn w:val="a"/>
+    <w:link w:val="Char0"/>
     <w:uiPriority w:val="99"/>
     <w:unhideWhenUsed/>
     <w:rsid w:val="00787A6B"/>
@@ -1351,10 +1292,10 @@
       <w:spacing w:after="0" w:line="240" w:lineRule="auto"/>
     </w:pPr>
   </w:style>
-  <w:style w:type="character" w:customStyle="1" w:styleId="FooterChar">
-    <w:name w:val="Footer Char"/>
-    <w:basedOn w:val="DefaultParagraphFont"/>
-    <w:link w:val="Footer"/>
+  <w:style w:type="character" w:customStyle="1" w:styleId="Char0">
+    <w:name w:val="تذييل الصفحة Char"/>
+    <w:basedOn w:val="a0"/>
+    <w:link w:val="a5"/>
     <w:uiPriority w:val="99"/>
     <w:rsid w:val="00787A6B"/>
   </w:style>

</xml_diff>